<commit_message>
Minor edits to outline, added gitignore
</commit_message>
<xml_diff>
--- a/WM_DissertationDraft_formatted.docx
+++ b/WM_DissertationDraft_formatted.docx
@@ -218,12 +218,14 @@
           <w:rFonts w:cs="Times New Roman"/>
         </w:rPr>
       </w:pPr>
+      <w:proofErr w:type="gramStart"/>
       <w:r>
         <w:rPr>
           <w:rFonts w:cs="Times New Roman"/>
         </w:rPr>
         <w:t>by</w:t>
       </w:r>
+      <w:proofErr w:type="gramEnd"/>
     </w:p>
     <w:p>
       <w:pPr>
@@ -394,11 +396,19 @@
           <w:rFonts w:cs="Times New Roman"/>
         </w:rPr>
       </w:pPr>
-      <w:r>
-        <w:rPr>
-          <w:rFonts w:cs="Times New Roman"/>
-        </w:rPr>
-        <w:t>requirements for the degree of</w:t>
+      <w:proofErr w:type="gramStart"/>
+      <w:r>
+        <w:rPr>
+          <w:rFonts w:cs="Times New Roman"/>
+        </w:rPr>
+        <w:t>requirements</w:t>
+      </w:r>
+      <w:proofErr w:type="gramEnd"/>
+      <w:r>
+        <w:rPr>
+          <w:rFonts w:cs="Times New Roman"/>
+        </w:rPr>
+        <w:t xml:space="preserve"> for the degree of</w:t>
       </w:r>
     </w:p>
     <w:p>
@@ -933,8 +943,16 @@
           <w:rFonts w:cs="Times New Roman"/>
         </w:rPr>
         <w:tab/>
-        <w:t>Professor of .................</w:t>
-      </w:r>
+        <w:t xml:space="preserve">Professor </w:t>
+      </w:r>
+      <w:proofErr w:type="gramStart"/>
+      <w:r>
+        <w:rPr>
+          <w:rFonts w:cs="Times New Roman"/>
+        </w:rPr>
+        <w:t>of .................</w:t>
+      </w:r>
+      <w:proofErr w:type="gramEnd"/>
     </w:p>
     <w:p>
       <w:pPr>
@@ -1010,8 +1028,16 @@
           <w:rFonts w:cs="Times New Roman"/>
         </w:rPr>
         <w:tab/>
-        <w:t>Associate Professor of .................</w:t>
-      </w:r>
+        <w:t xml:space="preserve">Associate Professor </w:t>
+      </w:r>
+      <w:proofErr w:type="gramStart"/>
+      <w:r>
+        <w:rPr>
+          <w:rFonts w:cs="Times New Roman"/>
+        </w:rPr>
+        <w:t>of .................</w:t>
+      </w:r>
+      <w:proofErr w:type="gramEnd"/>
     </w:p>
     <w:p>
       <w:pPr>
@@ -1104,7 +1130,14 @@
         <w:rPr>
           <w:rFonts w:cs="Times New Roman"/>
         </w:rPr>
-        <w:t>Professor of</w:t>
+        <w:t xml:space="preserve">Professor </w:t>
+      </w:r>
+      <w:proofErr w:type="gramStart"/>
+      <w:r>
+        <w:rPr>
+          <w:rFonts w:cs="Times New Roman"/>
+        </w:rPr>
+        <w:t>of</w:t>
       </w:r>
       <w:r>
         <w:rPr>
@@ -1112,6 +1145,7 @@
         </w:rPr>
         <w:t xml:space="preserve"> .................</w:t>
       </w:r>
+      <w:proofErr w:type="gramEnd"/>
     </w:p>
     <w:p>
       <w:pPr>
@@ -1274,7 +1308,7 @@
       <w:pPr>
         <w:pStyle w:val="Heading1"/>
       </w:pPr>
-      <w:bookmarkStart w:id="0" w:name="_Toc535247686"/>
+      <w:bookmarkStart w:id="0" w:name="_Toc535247845"/>
       <w:r>
         <w:lastRenderedPageBreak/>
         <w:t>DEDICATION</w:t>
@@ -1392,7 +1426,7 @@
       <w:pPr>
         <w:pStyle w:val="Heading1"/>
       </w:pPr>
-      <w:bookmarkStart w:id="1" w:name="_Toc535247687"/>
+      <w:bookmarkStart w:id="1" w:name="_Toc535247846"/>
       <w:r>
         <w:lastRenderedPageBreak/>
         <w:t>ACKNOWLEDGMENTS</w:t>
@@ -1565,14 +1599,44 @@
           <w:rFonts w:cs="Times New Roman"/>
         </w:rPr>
         <w:tab/>
-        <w:t xml:space="preserve">Type the name of your first reader, Professor of ............ </w:t>
-      </w:r>
-      <w:r>
-        <w:rPr>
-          <w:rFonts w:cs="Times New Roman"/>
-          <w:i/>
-        </w:rPr>
-        <w:t>(wrap around to this point if name and title are too long for one line)</w:t>
+        <w:t xml:space="preserve">Type the name of your first reader, Professor </w:t>
+      </w:r>
+      <w:proofErr w:type="gramStart"/>
+      <w:r>
+        <w:rPr>
+          <w:rFonts w:cs="Times New Roman"/>
+        </w:rPr>
+        <w:t>of ............</w:t>
+      </w:r>
+      <w:proofErr w:type="gramEnd"/>
+      <w:r>
+        <w:rPr>
+          <w:rFonts w:cs="Times New Roman"/>
+        </w:rPr>
+        <w:t xml:space="preserve"> </w:t>
+      </w:r>
+      <w:r>
+        <w:rPr>
+          <w:rFonts w:cs="Times New Roman"/>
+          <w:i/>
+        </w:rPr>
+        <w:t>(</w:t>
+      </w:r>
+      <w:proofErr w:type="gramStart"/>
+      <w:r>
+        <w:rPr>
+          <w:rFonts w:cs="Times New Roman"/>
+          <w:i/>
+        </w:rPr>
+        <w:t>wrap</w:t>
+      </w:r>
+      <w:proofErr w:type="gramEnd"/>
+      <w:r>
+        <w:rPr>
+          <w:rFonts w:cs="Times New Roman"/>
+          <w:i/>
+        </w:rPr>
+        <w:t xml:space="preserve"> around to this point if name and title are too long for one line)</w:t>
       </w:r>
     </w:p>
     <w:p>
@@ -1590,7 +1654,7 @@
           <w:b w:val="0"/>
         </w:rPr>
       </w:pPr>
-      <w:bookmarkStart w:id="2" w:name="_Toc535247688"/>
+      <w:bookmarkStart w:id="2" w:name="_Toc535247847"/>
       <w:r>
         <w:rPr>
           <w:b w:val="0"/>
@@ -1630,7 +1694,7 @@
       <w:pPr>
         <w:pStyle w:val="Heading1"/>
       </w:pPr>
-      <w:bookmarkStart w:id="3" w:name="_Toc535247689"/>
+      <w:bookmarkStart w:id="3" w:name="_Toc535247848"/>
       <w:r>
         <w:lastRenderedPageBreak/>
         <w:t>PREFACE</w:t>
@@ -1698,7 +1762,7 @@
       <w:pPr>
         <w:pStyle w:val="Heading1"/>
       </w:pPr>
-      <w:bookmarkStart w:id="4" w:name="_Toc535247690"/>
+      <w:bookmarkStart w:id="4" w:name="_Toc535247849"/>
       <w:r>
         <w:lastRenderedPageBreak/>
         <w:t>TABLE OF CONTENT</w:t>
@@ -1756,7 +1820,7 @@
           <w:r>
             <w:fldChar w:fldCharType="separate"/>
           </w:r>
-          <w:hyperlink w:anchor="_Toc535247686" w:history="1">
+          <w:hyperlink w:anchor="_Toc535247845" w:history="1">
             <w:r>
               <w:rPr>
                 <w:rStyle w:val="Hyperlink"/>
@@ -1783,7 +1847,7 @@
                 <w:noProof/>
                 <w:webHidden/>
               </w:rPr>
-              <w:instrText xml:space="preserve"> PAGEREF _Toc535247686 \h </w:instrText>
+              <w:instrText xml:space="preserve"> PAGEREF _Toc535247845 \h </w:instrText>
             </w:r>
             <w:r>
               <w:rPr>
@@ -1825,7 +1889,7 @@
               <w:lang w:eastAsia="ko-KR"/>
             </w:rPr>
           </w:pPr>
-          <w:hyperlink w:anchor="_Toc535247687" w:history="1">
+          <w:hyperlink w:anchor="_Toc535247846" w:history="1">
             <w:r>
               <w:rPr>
                 <w:rStyle w:val="Hyperlink"/>
@@ -1852,7 +1916,7 @@
                 <w:noProof/>
                 <w:webHidden/>
               </w:rPr>
-              <w:instrText xml:space="preserve"> PAGEREF _Toc535247687 \h </w:instrText>
+              <w:instrText xml:space="preserve"> PAGEREF _Toc535247846 \h </w:instrText>
             </w:r>
             <w:r>
               <w:rPr>
@@ -1894,7 +1958,7 @@
               <w:lang w:eastAsia="ko-KR"/>
             </w:rPr>
           </w:pPr>
-          <w:hyperlink w:anchor="_Toc535247688" w:history="1">
+          <w:hyperlink w:anchor="_Toc535247847" w:history="1">
             <w:r>
               <w:rPr>
                 <w:rStyle w:val="Hyperlink"/>
@@ -1921,7 +1985,7 @@
                 <w:noProof/>
                 <w:webHidden/>
               </w:rPr>
-              <w:instrText xml:space="preserve"> PAGEREF _Toc535247688 \h </w:instrText>
+              <w:instrText xml:space="preserve"> PAGEREF _Toc535247847 \h </w:instrText>
             </w:r>
             <w:r>
               <w:rPr>
@@ -1963,7 +2027,7 @@
               <w:lang w:eastAsia="ko-KR"/>
             </w:rPr>
           </w:pPr>
-          <w:hyperlink w:anchor="_Toc535247689" w:history="1">
+          <w:hyperlink w:anchor="_Toc535247848" w:history="1">
             <w:r>
               <w:rPr>
                 <w:rStyle w:val="Hyperlink"/>
@@ -1990,7 +2054,7 @@
                 <w:noProof/>
                 <w:webHidden/>
               </w:rPr>
-              <w:instrText xml:space="preserve"> PAGEREF _Toc535247689 \h </w:instrText>
+              <w:instrText xml:space="preserve"> PAGEREF _Toc535247848 \h </w:instrText>
             </w:r>
             <w:r>
               <w:rPr>
@@ -2032,7 +2096,7 @@
               <w:lang w:eastAsia="ko-KR"/>
             </w:rPr>
           </w:pPr>
-          <w:hyperlink w:anchor="_Toc535247690" w:history="1">
+          <w:hyperlink w:anchor="_Toc535247849" w:history="1">
             <w:r>
               <w:rPr>
                 <w:rStyle w:val="Hyperlink"/>
@@ -2059,7 +2123,7 @@
                 <w:noProof/>
                 <w:webHidden/>
               </w:rPr>
-              <w:instrText xml:space="preserve"> PAGEREF _Toc535247690 \h </w:instrText>
+              <w:instrText xml:space="preserve"> PAGEREF _Toc535247849 \h </w:instrText>
             </w:r>
             <w:r>
               <w:rPr>
@@ -2101,7 +2165,7 @@
               <w:lang w:eastAsia="ko-KR"/>
             </w:rPr>
           </w:pPr>
-          <w:hyperlink w:anchor="_Toc535247691" w:history="1">
+          <w:hyperlink w:anchor="_Toc535247850" w:history="1">
             <w:r>
               <w:rPr>
                 <w:rStyle w:val="Hyperlink"/>
@@ -2128,7 +2192,7 @@
                 <w:noProof/>
                 <w:webHidden/>
               </w:rPr>
-              <w:instrText xml:space="preserve"> PAGEREF _Toc535247691 \h </w:instrText>
+              <w:instrText xml:space="preserve"> PAGEREF _Toc535247850 \h </w:instrText>
             </w:r>
             <w:r>
               <w:rPr>
@@ -2170,7 +2234,7 @@
               <w:lang w:eastAsia="ko-KR"/>
             </w:rPr>
           </w:pPr>
-          <w:hyperlink w:anchor="_Toc535247692" w:history="1">
+          <w:hyperlink w:anchor="_Toc535247851" w:history="1">
             <w:r>
               <w:rPr>
                 <w:rStyle w:val="Hyperlink"/>
@@ -2197,7 +2261,7 @@
                 <w:noProof/>
                 <w:webHidden/>
               </w:rPr>
-              <w:instrText xml:space="preserve"> PAGEREF _Toc535247692 \h </w:instrText>
+              <w:instrText xml:space="preserve"> PAGEREF _Toc535247851 \h </w:instrText>
             </w:r>
             <w:r>
               <w:rPr>
@@ -2239,7 +2303,7 @@
               <w:lang w:eastAsia="ko-KR"/>
             </w:rPr>
           </w:pPr>
-          <w:hyperlink w:anchor="_Toc535247693" w:history="1">
+          <w:hyperlink w:anchor="_Toc535247852" w:history="1">
             <w:r>
               <w:rPr>
                 <w:rStyle w:val="Hyperlink"/>
@@ -2266,7 +2330,7 @@
                 <w:noProof/>
                 <w:webHidden/>
               </w:rPr>
-              <w:instrText xml:space="preserve"> PAGEREF _Toc535247693 \h </w:instrText>
+              <w:instrText xml:space="preserve"> PAGEREF _Toc535247852 \h </w:instrText>
             </w:r>
             <w:r>
               <w:rPr>
@@ -2308,7 +2372,7 @@
               <w:lang w:eastAsia="ko-KR"/>
             </w:rPr>
           </w:pPr>
-          <w:hyperlink w:anchor="_Toc535247694" w:history="1">
+          <w:hyperlink w:anchor="_Toc535247853" w:history="1">
             <w:r>
               <w:rPr>
                 <w:rStyle w:val="Hyperlink"/>
@@ -2335,7 +2399,7 @@
                 <w:noProof/>
                 <w:webHidden/>
               </w:rPr>
-              <w:instrText xml:space="preserve"> PAGEREF _Toc535247694 \h </w:instrText>
+              <w:instrText xml:space="preserve"> PAGEREF _Toc535247853 \h </w:instrText>
             </w:r>
             <w:r>
               <w:rPr>
@@ -2377,7 +2441,7 @@
               <w:lang w:eastAsia="ko-KR"/>
             </w:rPr>
           </w:pPr>
-          <w:hyperlink w:anchor="_Toc535247695" w:history="1">
+          <w:hyperlink w:anchor="_Toc535247854" w:history="1">
             <w:r>
               <w:rPr>
                 <w:rStyle w:val="Hyperlink"/>
@@ -2404,7 +2468,7 @@
                 <w:noProof/>
                 <w:webHidden/>
               </w:rPr>
-              <w:instrText xml:space="preserve"> PAGEREF _Toc535247695 \h </w:instrText>
+              <w:instrText xml:space="preserve"> PAGEREF _Toc535247854 \h </w:instrText>
             </w:r>
             <w:r>
               <w:rPr>
@@ -2446,7 +2510,7 @@
               <w:lang w:eastAsia="ko-KR"/>
             </w:rPr>
           </w:pPr>
-          <w:hyperlink w:anchor="_Toc535247696" w:history="1">
+          <w:hyperlink w:anchor="_Toc535247855" w:history="1">
             <w:r>
               <w:rPr>
                 <w:rStyle w:val="Hyperlink"/>
@@ -2473,7 +2537,7 @@
                 <w:noProof/>
                 <w:webHidden/>
               </w:rPr>
-              <w:instrText xml:space="preserve"> PAGEREF _Toc535247696 \h </w:instrText>
+              <w:instrText xml:space="preserve"> PAGEREF _Toc535247855 \h </w:instrText>
             </w:r>
             <w:r>
               <w:rPr>
@@ -2517,7 +2581,7 @@
               <w:lang w:eastAsia="ko-KR"/>
             </w:rPr>
           </w:pPr>
-          <w:hyperlink w:anchor="_Toc535247697" w:history="1">
+          <w:hyperlink w:anchor="_Toc535247856" w:history="1">
             <w:r>
               <w:rPr>
                 <w:rStyle w:val="Hyperlink"/>
@@ -2560,7 +2624,7 @@
                 <w:noProof/>
                 <w:webHidden/>
               </w:rPr>
-              <w:instrText xml:space="preserve"> PAGEREF _Toc535247697 \h </w:instrText>
+              <w:instrText xml:space="preserve"> PAGEREF _Toc535247856 \h </w:instrText>
             </w:r>
             <w:r>
               <w:rPr>
@@ -2604,7 +2668,7 @@
               <w:lang w:eastAsia="ko-KR"/>
             </w:rPr>
           </w:pPr>
-          <w:hyperlink w:anchor="_Toc535247698" w:history="1">
+          <w:hyperlink w:anchor="_Toc535247857" w:history="1">
             <w:r>
               <w:rPr>
                 <w:rStyle w:val="Hyperlink"/>
@@ -2647,7 +2711,7 @@
                 <w:noProof/>
                 <w:webHidden/>
               </w:rPr>
-              <w:instrText xml:space="preserve"> PAGEREF _Toc535247698 \h </w:instrText>
+              <w:instrText xml:space="preserve"> PAGEREF _Toc535247857 \h </w:instrText>
             </w:r>
             <w:r>
               <w:rPr>
@@ -2691,7 +2755,7 @@
               <w:lang w:eastAsia="ko-KR"/>
             </w:rPr>
           </w:pPr>
-          <w:hyperlink w:anchor="_Toc535247699" w:history="1">
+          <w:hyperlink w:anchor="_Toc535247858" w:history="1">
             <w:r>
               <w:rPr>
                 <w:rStyle w:val="Hyperlink"/>
@@ -2734,7 +2798,7 @@
                 <w:noProof/>
                 <w:webHidden/>
               </w:rPr>
-              <w:instrText xml:space="preserve"> PAGEREF _Toc535247699 \h </w:instrText>
+              <w:instrText xml:space="preserve"> PAGEREF _Toc535247858 \h </w:instrText>
             </w:r>
             <w:r>
               <w:rPr>
@@ -2778,7 +2842,7 @@
               <w:lang w:eastAsia="ko-KR"/>
             </w:rPr>
           </w:pPr>
-          <w:hyperlink w:anchor="_Toc535247700" w:history="1">
+          <w:hyperlink w:anchor="_Toc535247859" w:history="1">
             <w:r>
               <w:rPr>
                 <w:rStyle w:val="Hyperlink"/>
@@ -2821,7 +2885,7 @@
                 <w:noProof/>
                 <w:webHidden/>
               </w:rPr>
-              <w:instrText xml:space="preserve"> PAGEREF _Toc535247700 \h </w:instrText>
+              <w:instrText xml:space="preserve"> PAGEREF _Toc535247859 \h </w:instrText>
             </w:r>
             <w:r>
               <w:rPr>
@@ -2865,7 +2929,7 @@
               <w:lang w:eastAsia="ko-KR"/>
             </w:rPr>
           </w:pPr>
-          <w:hyperlink w:anchor="_Toc535247701" w:history="1">
+          <w:hyperlink w:anchor="_Toc535247860" w:history="1">
             <w:r>
               <w:rPr>
                 <w:rStyle w:val="Hyperlink"/>
@@ -2908,7 +2972,7 @@
                 <w:noProof/>
                 <w:webHidden/>
               </w:rPr>
-              <w:instrText xml:space="preserve"> PAGEREF _Toc535247701 \h </w:instrText>
+              <w:instrText xml:space="preserve"> PAGEREF _Toc535247860 \h </w:instrText>
             </w:r>
             <w:r>
               <w:rPr>
@@ -2952,7 +3016,7 @@
               <w:lang w:eastAsia="ko-KR"/>
             </w:rPr>
           </w:pPr>
-          <w:hyperlink w:anchor="_Toc535247702" w:history="1">
+          <w:hyperlink w:anchor="_Toc535247861" w:history="1">
             <w:r>
               <w:rPr>
                 <w:rStyle w:val="Hyperlink"/>
@@ -2995,7 +3059,7 @@
                 <w:noProof/>
                 <w:webHidden/>
               </w:rPr>
-              <w:instrText xml:space="preserve"> PAGEREF _Toc535247702 \h </w:instrText>
+              <w:instrText xml:space="preserve"> PAGEREF _Toc535247861 \h </w:instrText>
             </w:r>
             <w:r>
               <w:rPr>
@@ -3039,7 +3103,7 @@
               <w:lang w:eastAsia="ko-KR"/>
             </w:rPr>
           </w:pPr>
-          <w:hyperlink w:anchor="_Toc535247703" w:history="1">
+          <w:hyperlink w:anchor="_Toc535247862" w:history="1">
             <w:r>
               <w:rPr>
                 <w:rStyle w:val="Hyperlink"/>
@@ -3082,7 +3146,7 @@
                 <w:noProof/>
                 <w:webHidden/>
               </w:rPr>
-              <w:instrText xml:space="preserve"> PAGEREF _Toc535247703 \h </w:instrText>
+              <w:instrText xml:space="preserve"> PAGEREF _Toc535247862 \h </w:instrText>
             </w:r>
             <w:r>
               <w:rPr>
@@ -3126,7 +3190,7 @@
               <w:lang w:eastAsia="ko-KR"/>
             </w:rPr>
           </w:pPr>
-          <w:hyperlink w:anchor="_Toc535247704" w:history="1">
+          <w:hyperlink w:anchor="_Toc535247863" w:history="1">
             <w:r>
               <w:rPr>
                 <w:rStyle w:val="Hyperlink"/>
@@ -3169,7 +3233,7 @@
                 <w:noProof/>
                 <w:webHidden/>
               </w:rPr>
-              <w:instrText xml:space="preserve"> PAGEREF _Toc535247704 \h </w:instrText>
+              <w:instrText xml:space="preserve"> PAGEREF _Toc535247863 \h </w:instrText>
             </w:r>
             <w:r>
               <w:rPr>
@@ -3213,7 +3277,7 @@
               <w:lang w:eastAsia="ko-KR"/>
             </w:rPr>
           </w:pPr>
-          <w:hyperlink w:anchor="_Toc535247705" w:history="1">
+          <w:hyperlink w:anchor="_Toc535247864" w:history="1">
             <w:r>
               <w:rPr>
                 <w:rStyle w:val="Hyperlink"/>
@@ -3256,7 +3320,7 @@
                 <w:noProof/>
                 <w:webHidden/>
               </w:rPr>
-              <w:instrText xml:space="preserve"> PAGEREF _Toc535247705 \h </w:instrText>
+              <w:instrText xml:space="preserve"> PAGEREF _Toc535247864 \h </w:instrText>
             </w:r>
             <w:r>
               <w:rPr>
@@ -3300,7 +3364,7 @@
               <w:lang w:eastAsia="ko-KR"/>
             </w:rPr>
           </w:pPr>
-          <w:hyperlink w:anchor="_Toc535247706" w:history="1">
+          <w:hyperlink w:anchor="_Toc535247865" w:history="1">
             <w:r>
               <w:rPr>
                 <w:rStyle w:val="Hyperlink"/>
@@ -3343,7 +3407,7 @@
                 <w:noProof/>
                 <w:webHidden/>
               </w:rPr>
-              <w:instrText xml:space="preserve"> PAGEREF _Toc535247706 \h </w:instrText>
+              <w:instrText xml:space="preserve"> PAGEREF _Toc535247865 \h </w:instrText>
             </w:r>
             <w:r>
               <w:rPr>
@@ -3387,7 +3451,7 @@
               <w:lang w:eastAsia="ko-KR"/>
             </w:rPr>
           </w:pPr>
-          <w:hyperlink w:anchor="_Toc535247707" w:history="1">
+          <w:hyperlink w:anchor="_Toc535247866" w:history="1">
             <w:r>
               <w:rPr>
                 <w:rStyle w:val="Hyperlink"/>
@@ -3430,7 +3494,7 @@
                 <w:noProof/>
                 <w:webHidden/>
               </w:rPr>
-              <w:instrText xml:space="preserve"> PAGEREF _Toc535247707 \h </w:instrText>
+              <w:instrText xml:space="preserve"> PAGEREF _Toc535247866 \h </w:instrText>
             </w:r>
             <w:r>
               <w:rPr>
@@ -3474,7 +3538,7 @@
               <w:lang w:eastAsia="ko-KR"/>
             </w:rPr>
           </w:pPr>
-          <w:hyperlink w:anchor="_Toc535247708" w:history="1">
+          <w:hyperlink w:anchor="_Toc535247867" w:history="1">
             <w:r>
               <w:rPr>
                 <w:rStyle w:val="Hyperlink"/>
@@ -3517,7 +3581,7 @@
                 <w:noProof/>
                 <w:webHidden/>
               </w:rPr>
-              <w:instrText xml:space="preserve"> PAGEREF _Toc535247708 \h </w:instrText>
+              <w:instrText xml:space="preserve"> PAGEREF _Toc535247867 \h </w:instrText>
             </w:r>
             <w:r>
               <w:rPr>
@@ -3561,7 +3625,7 @@
               <w:lang w:eastAsia="ko-KR"/>
             </w:rPr>
           </w:pPr>
-          <w:hyperlink w:anchor="_Toc535247709" w:history="1">
+          <w:hyperlink w:anchor="_Toc535247868" w:history="1">
             <w:r>
               <w:rPr>
                 <w:rStyle w:val="Hyperlink"/>
@@ -3604,7 +3668,7 @@
                 <w:noProof/>
                 <w:webHidden/>
               </w:rPr>
-              <w:instrText xml:space="preserve"> PAGEREF _Toc535247709 \h </w:instrText>
+              <w:instrText xml:space="preserve"> PAGEREF _Toc535247868 \h </w:instrText>
             </w:r>
             <w:r>
               <w:rPr>
@@ -3648,7 +3712,7 @@
               <w:lang w:eastAsia="ko-KR"/>
             </w:rPr>
           </w:pPr>
-          <w:hyperlink w:anchor="_Toc535247710" w:history="1">
+          <w:hyperlink w:anchor="_Toc535247869" w:history="1">
             <w:r>
               <w:rPr>
                 <w:rStyle w:val="Hyperlink"/>
@@ -3691,7 +3755,7 @@
                 <w:noProof/>
                 <w:webHidden/>
               </w:rPr>
-              <w:instrText xml:space="preserve"> PAGEREF _Toc535247710 \h </w:instrText>
+              <w:instrText xml:space="preserve"> PAGEREF _Toc535247869 \h </w:instrText>
             </w:r>
             <w:r>
               <w:rPr>
@@ -3735,7 +3799,7 @@
               <w:lang w:eastAsia="ko-KR"/>
             </w:rPr>
           </w:pPr>
-          <w:hyperlink w:anchor="_Toc535247711" w:history="1">
+          <w:hyperlink w:anchor="_Toc535247870" w:history="1">
             <w:r>
               <w:rPr>
                 <w:rStyle w:val="Hyperlink"/>
@@ -3778,7 +3842,7 @@
                 <w:noProof/>
                 <w:webHidden/>
               </w:rPr>
-              <w:instrText xml:space="preserve"> PAGEREF _Toc535247711 \h </w:instrText>
+              <w:instrText xml:space="preserve"> PAGEREF _Toc535247870 \h </w:instrText>
             </w:r>
             <w:r>
               <w:rPr>
@@ -3822,7 +3886,7 @@
               <w:lang w:eastAsia="ko-KR"/>
             </w:rPr>
           </w:pPr>
-          <w:hyperlink w:anchor="_Toc535247712" w:history="1">
+          <w:hyperlink w:anchor="_Toc535247871" w:history="1">
             <w:r>
               <w:rPr>
                 <w:rStyle w:val="Hyperlink"/>
@@ -3865,7 +3929,7 @@
                 <w:noProof/>
                 <w:webHidden/>
               </w:rPr>
-              <w:instrText xml:space="preserve"> PAGEREF _Toc535247712 \h </w:instrText>
+              <w:instrText xml:space="preserve"> PAGEREF _Toc535247871 \h </w:instrText>
             </w:r>
             <w:r>
               <w:rPr>
@@ -3909,7 +3973,7 @@
               <w:lang w:eastAsia="ko-KR"/>
             </w:rPr>
           </w:pPr>
-          <w:hyperlink w:anchor="_Toc535247713" w:history="1">
+          <w:hyperlink w:anchor="_Toc535247872" w:history="1">
             <w:r>
               <w:rPr>
                 <w:rStyle w:val="Hyperlink"/>
@@ -3952,7 +4016,7 @@
                 <w:noProof/>
                 <w:webHidden/>
               </w:rPr>
-              <w:instrText xml:space="preserve"> PAGEREF _Toc535247713 \h </w:instrText>
+              <w:instrText xml:space="preserve"> PAGEREF _Toc535247872 \h </w:instrText>
             </w:r>
             <w:r>
               <w:rPr>
@@ -3994,7 +4058,7 @@
               <w:lang w:eastAsia="ko-KR"/>
             </w:rPr>
           </w:pPr>
-          <w:hyperlink w:anchor="_Toc535247714" w:history="1">
+          <w:hyperlink w:anchor="_Toc535247873" w:history="1">
             <w:r>
               <w:rPr>
                 <w:rStyle w:val="Hyperlink"/>
@@ -4021,7 +4085,7 @@
                 <w:noProof/>
                 <w:webHidden/>
               </w:rPr>
-              <w:instrText xml:space="preserve"> PAGEREF _Toc535247714 \h </w:instrText>
+              <w:instrText xml:space="preserve"> PAGEREF _Toc535247873 \h </w:instrText>
             </w:r>
             <w:r>
               <w:rPr>
@@ -4063,7 +4127,7 @@
               <w:lang w:eastAsia="ko-KR"/>
             </w:rPr>
           </w:pPr>
-          <w:hyperlink w:anchor="_Toc535247715" w:history="1">
+          <w:hyperlink w:anchor="_Toc535247874" w:history="1">
             <w:r>
               <w:rPr>
                 <w:rStyle w:val="Hyperlink"/>
@@ -4090,7 +4154,7 @@
                 <w:noProof/>
                 <w:webHidden/>
               </w:rPr>
-              <w:instrText xml:space="preserve"> PAGEREF _Toc535247715 \h </w:instrText>
+              <w:instrText xml:space="preserve"> PAGEREF _Toc535247874 \h </w:instrText>
             </w:r>
             <w:r>
               <w:rPr>
@@ -4132,7 +4196,7 @@
               <w:lang w:eastAsia="ko-KR"/>
             </w:rPr>
           </w:pPr>
-          <w:hyperlink w:anchor="_Toc535247716" w:history="1">
+          <w:hyperlink w:anchor="_Toc535247875" w:history="1">
             <w:r>
               <w:rPr>
                 <w:rStyle w:val="Hyperlink"/>
@@ -4159,7 +4223,7 @@
                 <w:noProof/>
                 <w:webHidden/>
               </w:rPr>
-              <w:instrText xml:space="preserve"> PAGEREF _Toc535247716 \h </w:instrText>
+              <w:instrText xml:space="preserve"> PAGEREF _Toc535247875 \h </w:instrText>
             </w:r>
             <w:r>
               <w:rPr>
@@ -4201,7 +4265,7 @@
               <w:lang w:eastAsia="ko-KR"/>
             </w:rPr>
           </w:pPr>
-          <w:hyperlink w:anchor="_Toc535247717" w:history="1">
+          <w:hyperlink w:anchor="_Toc535247876" w:history="1">
             <w:r>
               <w:rPr>
                 <w:rStyle w:val="Hyperlink"/>
@@ -4228,7 +4292,7 @@
                 <w:noProof/>
                 <w:webHidden/>
               </w:rPr>
-              <w:instrText xml:space="preserve"> PAGEREF _Toc535247717 \h </w:instrText>
+              <w:instrText xml:space="preserve"> PAGEREF _Toc535247876 \h </w:instrText>
             </w:r>
             <w:r>
               <w:rPr>
@@ -4283,17 +4347,19 @@
         </w:rPr>
         <w:br w:type="page"/>
       </w:r>
+      <w:bookmarkStart w:id="5" w:name="_GoBack"/>
+      <w:bookmarkEnd w:id="5"/>
     </w:p>
     <w:p>
       <w:pPr>
         <w:pStyle w:val="Heading1"/>
       </w:pPr>
-      <w:bookmarkStart w:id="5" w:name="_Toc535247691"/>
+      <w:bookmarkStart w:id="6" w:name="_Toc535247850"/>
       <w:r>
         <w:lastRenderedPageBreak/>
         <w:t>LIST OF TABLES</w:t>
       </w:r>
-      <w:bookmarkEnd w:id="5"/>
+      <w:bookmarkEnd w:id="6"/>
     </w:p>
     <w:p>
       <w:pPr>
@@ -4477,12 +4543,12 @@
       <w:pPr>
         <w:pStyle w:val="Heading1"/>
       </w:pPr>
-      <w:bookmarkStart w:id="6" w:name="_Toc535247692"/>
+      <w:bookmarkStart w:id="7" w:name="_Toc535247851"/>
       <w:r>
         <w:lastRenderedPageBreak/>
         <w:t>LIST OF FIGURES</w:t>
       </w:r>
-      <w:bookmarkEnd w:id="6"/>
+      <w:bookmarkEnd w:id="7"/>
     </w:p>
     <w:p>
       <w:pPr>
@@ -4618,12 +4684,12 @@
       <w:pPr>
         <w:pStyle w:val="Heading1"/>
       </w:pPr>
-      <w:bookmarkStart w:id="7" w:name="_Toc535247693"/>
+      <w:bookmarkStart w:id="8" w:name="_Toc535247852"/>
       <w:r>
         <w:lastRenderedPageBreak/>
         <w:t>LIST OF ILLUSTRATIONS</w:t>
       </w:r>
-      <w:bookmarkEnd w:id="7"/>
+      <w:bookmarkEnd w:id="8"/>
     </w:p>
     <w:p>
       <w:pPr>
@@ -4760,12 +4826,12 @@
       <w:pPr>
         <w:pStyle w:val="Heading1"/>
       </w:pPr>
-      <w:bookmarkStart w:id="8" w:name="_Toc535247694"/>
+      <w:bookmarkStart w:id="9" w:name="_Toc535247853"/>
       <w:r>
         <w:lastRenderedPageBreak/>
         <w:t>LIST OF ABBREVIATIONS</w:t>
       </w:r>
-      <w:bookmarkEnd w:id="8"/>
+      <w:bookmarkEnd w:id="9"/>
     </w:p>
     <w:p>
       <w:pPr>
@@ -4844,12 +4910,12 @@
       <w:pPr>
         <w:pStyle w:val="Heading1"/>
       </w:pPr>
-      <w:bookmarkStart w:id="9" w:name="_Toc535247695"/>
+      <w:bookmarkStart w:id="10" w:name="_Toc535247854"/>
       <w:r>
         <w:lastRenderedPageBreak/>
         <w:t>GLOSSARY</w:t>
       </w:r>
-      <w:bookmarkEnd w:id="9"/>
+      <w:bookmarkEnd w:id="10"/>
     </w:p>
     <w:p>
       <w:pPr>
@@ -4982,11 +5048,11 @@
       <w:r>
         <w:tab/>
       </w:r>
-      <w:bookmarkStart w:id="10" w:name="_Toc535247696"/>
+      <w:bookmarkStart w:id="11" w:name="_Toc535247855"/>
       <w:r>
         <w:t>CHAPTER ONE</w:t>
       </w:r>
-      <w:bookmarkEnd w:id="10"/>
+      <w:bookmarkEnd w:id="11"/>
     </w:p>
     <w:p>
       <w:pPr>
@@ -5007,7 +5073,15 @@
         <w:tab/>
       </w:r>
       <w:r>
-        <w:t xml:space="preserve">One central function of a complex nervous system is to perceive stimuli from the external environment, perform internal computations, and output actions that ensure survival. To do so, the brain must have machinery to store and retrieve that information as well as its associated behaviors. For example, a street mouse needs to remember where in the city it might find food scraps and seek them at appropriate times of day. The ability for an organism to learn and recall relationships such as these is called associative memory. Although other types of learning and memory exist, in this thesis, I will focus solely on how associative and “episodic” memories are supported by structures in the temporal lobe. In particular, I will pay special attention to the hippocampal formation and the amygdalar complex. </w:t>
+        <w:t xml:space="preserve">One central function of a complex nervous system is to perceive stimuli from the external environment, perform internal computations, and output actions that ensure survival. To do so, the brain must have machinery to store and retrieve that information as well as its associated behaviors. For example, a street mouse needs to remember where in the city it might find food scraps and seek them at appropriate times of day. The ability for an organism to learn and recall relationships such as these is called associative memory. Although other types of learning and memory exist, in this thesis, I will focus solely on how associative and “episodic” memories are supported by structures in the temporal lobe. In particular, I will pay special attention to the hippocampal formation and the </w:t>
+      </w:r>
+      <w:proofErr w:type="spellStart"/>
+      <w:r>
+        <w:t>amygdalar</w:t>
+      </w:r>
+      <w:proofErr w:type="spellEnd"/>
+      <w:r>
+        <w:t xml:space="preserve"> complex. </w:t>
       </w:r>
     </w:p>
     <w:p>
@@ -5021,18 +5095,34 @@
       <w:pPr>
         <w:pStyle w:val="Heading2"/>
       </w:pPr>
-      <w:bookmarkStart w:id="11" w:name="_Toc535247697"/>
-      <w:r>
-        <w:t>Historical considerations of the hippocampal formation and amygdalar complex in learning and memory</w:t>
-      </w:r>
-      <w:bookmarkEnd w:id="11"/>
+      <w:bookmarkStart w:id="12" w:name="_Toc535247856"/>
+      <w:r>
+        <w:t xml:space="preserve">Historical considerations of the hippocampal formation and </w:t>
+      </w:r>
+      <w:proofErr w:type="spellStart"/>
+      <w:r>
+        <w:t>amygdalar</w:t>
+      </w:r>
+      <w:proofErr w:type="spellEnd"/>
+      <w:r>
+        <w:t xml:space="preserve"> complex in learning and memory</w:t>
+      </w:r>
+      <w:bookmarkEnd w:id="12"/>
     </w:p>
     <w:p>
       <w:r>
         <w:tab/>
       </w:r>
       <w:r>
-        <w:t xml:space="preserve">One of the earliest theorists of human memory function was a German scientist named Richard Semon. He was one of the first thinkers to put forth the idea that memory resided on a physical substrate rather than in the intangible psyche </w:t>
+        <w:t xml:space="preserve">One of the earliest theorists of human memory function was a German scientist named Richard </w:t>
+      </w:r>
+      <w:proofErr w:type="spellStart"/>
+      <w:r>
+        <w:t>Semon</w:t>
+      </w:r>
+      <w:proofErr w:type="spellEnd"/>
+      <w:r>
+        <w:t xml:space="preserve">. He was one of the first thinkers to put forth the idea that memory resided on a physical substrate rather than in the intangible psyche </w:t>
       </w:r>
       <w:r>
         <w:fldChar w:fldCharType="begin" w:fldLock="1"/>
@@ -5199,22 +5289,78 @@
       <w:pPr>
         <w:pStyle w:val="Heading2"/>
       </w:pPr>
-      <w:bookmarkStart w:id="12" w:name="_Toc535247698"/>
+      <w:bookmarkStart w:id="13" w:name="_Toc535247857"/>
       <w:r>
         <w:t>Anatomical connections of the hippocampal formation</w:t>
       </w:r>
-      <w:bookmarkEnd w:id="12"/>
+      <w:bookmarkEnd w:id="13"/>
     </w:p>
     <w:p>
       <w:r>
         <w:tab/>
       </w:r>
       <w:r>
-        <w:t xml:space="preserve">The anatomy of the MTL has been thoroughly studied throughout the years and extensive literature exists on its connectivity within itself and between other cortical and subcortical regions. In rodents, the MTL consists of the hippocampal formation, entorhinal cortex (EC), perirhinal cortex, and postrhinal cortex. The hippocampus is a </w:t>
+        <w:t xml:space="preserve">The anatomy of the MTL has been thoroughly studied throughout the years and extensive literature exists on its connectivity within itself and between other cortical and subcortical regions. In rodents, the MTL consists of the hippocampal formation, entorhinal cortex (EC), </w:t>
+      </w:r>
+      <w:proofErr w:type="spellStart"/>
+      <w:r>
+        <w:t>perirhinal</w:t>
+      </w:r>
+      <w:proofErr w:type="spellEnd"/>
+      <w:r>
+        <w:t xml:space="preserve"> cortex, and </w:t>
+      </w:r>
+      <w:proofErr w:type="spellStart"/>
+      <w:r>
+        <w:t>postrhinal</w:t>
+      </w:r>
+      <w:proofErr w:type="spellEnd"/>
+      <w:r>
+        <w:t xml:space="preserve"> cortex. The hippocampus is a </w:t>
       </w:r>
       <w:r>
         <w:lastRenderedPageBreak/>
-        <w:t xml:space="preserve">laminated structure that can be further subdivided into the dentate gyrus (DG) and Cornu Ammonis (CA) fields, CA1, CA2, and CA3. The output region of the hippocampus is the subicular complex, which is comprised of the subiculum proper, presubiculum, and parasubiculum. </w:t>
+        <w:t xml:space="preserve">laminated structure that can be further subdivided into the dentate gyrus (DG) and </w:t>
+      </w:r>
+      <w:proofErr w:type="spellStart"/>
+      <w:r>
+        <w:t>Cornu</w:t>
+      </w:r>
+      <w:proofErr w:type="spellEnd"/>
+      <w:r>
+        <w:t xml:space="preserve"> </w:t>
+      </w:r>
+      <w:proofErr w:type="spellStart"/>
+      <w:r>
+        <w:t>Ammonis</w:t>
+      </w:r>
+      <w:proofErr w:type="spellEnd"/>
+      <w:r>
+        <w:t xml:space="preserve"> (CA) fields, CA1, CA2, and CA3. The output region of the hippocampus is the </w:t>
+      </w:r>
+      <w:proofErr w:type="spellStart"/>
+      <w:r>
+        <w:t>subicular</w:t>
+      </w:r>
+      <w:proofErr w:type="spellEnd"/>
+      <w:r>
+        <w:t xml:space="preserve"> complex, which is comprised of the subiculum proper, </w:t>
+      </w:r>
+      <w:proofErr w:type="spellStart"/>
+      <w:r>
+        <w:t>presubiculum</w:t>
+      </w:r>
+      <w:proofErr w:type="spellEnd"/>
+      <w:r>
+        <w:t xml:space="preserve">, and </w:t>
+      </w:r>
+      <w:proofErr w:type="spellStart"/>
+      <w:r>
+        <w:t>parasubiculum</w:t>
+      </w:r>
+      <w:proofErr w:type="spellEnd"/>
+      <w:r>
+        <w:t xml:space="preserve">. </w:t>
       </w:r>
     </w:p>
     <w:p>
@@ -5300,7 +5446,23 @@
         <w:fldChar w:fldCharType="end"/>
       </w:r>
       <w:r>
-        <w:t xml:space="preserve">. The first canonical circuit is commonly referred to as the “trisynaptic loop”, where neurons from layer II of EC (ECII) project to granule cells in the DG, which in turn send axons called mossy fibers to pyramidal cells in CA3. CA3 Schaffer collaterals then synapse onto CA1, which finally sends projections to layer V/VI of EC (ECV/VI). The second circuit, the temporammonic pathway, is a monosynaptic pathway from layer III of EC (ECIII) that synapses directly onto CA1. </w:t>
+        <w:t>. The first canonical circuit is commonly referred to as the “</w:t>
+      </w:r>
+      <w:proofErr w:type="spellStart"/>
+      <w:r>
+        <w:t>trisynaptic</w:t>
+      </w:r>
+      <w:proofErr w:type="spellEnd"/>
+      <w:r>
+        <w:t xml:space="preserve"> loop”, where neurons from layer II of EC (ECII) project to granule cells in the DG, which in turn send axons called mossy fibers to pyramidal cells in CA3. CA3 Schaffer collaterals then synapse onto CA1, which finally sends projections to layer V/VI of EC (ECV/VI). The second circuit, the </w:t>
+      </w:r>
+      <w:proofErr w:type="spellStart"/>
+      <w:r>
+        <w:t>temporammonic</w:t>
+      </w:r>
+      <w:proofErr w:type="spellEnd"/>
+      <w:r>
+        <w:t xml:space="preserve"> pathway, is a monosynaptic pathway from layer III of EC (ECIII) that synapses directly onto CA1. </w:t>
       </w:r>
     </w:p>
     <w:p>
@@ -5315,18 +5477,42 @@
       <w:pPr>
         <w:pStyle w:val="Heading3"/>
       </w:pPr>
-      <w:bookmarkStart w:id="13" w:name="_Toc535247699"/>
+      <w:bookmarkStart w:id="14" w:name="_Toc535247858"/>
       <w:r>
         <w:t>Dentate gyrus</w:t>
       </w:r>
-      <w:bookmarkEnd w:id="13"/>
+      <w:bookmarkEnd w:id="14"/>
     </w:p>
     <w:p>
       <w:r>
         <w:tab/>
       </w:r>
       <w:r>
-        <w:t xml:space="preserve">The principal cell type of the DG is the granule cell, which is glutamatergic. These receive excitatory input from ECII, a projection often referred to as the perforant path. Granule cells are the only cell type in the DG that have axons leaving the DG to project to CA3, though contacts are also made onto DG mossy cells in the hilus. Until recently, it was thought that DG innervation halted at the CA3/CA2 border, but optogenetic studies have since found that granule cell mossy fibers also contact neurons </w:t>
+        <w:t xml:space="preserve">The principal cell type of the DG is the granule cell, which is glutamatergic. These receive excitatory input from ECII, a projection often referred to as the </w:t>
+      </w:r>
+      <w:proofErr w:type="spellStart"/>
+      <w:r>
+        <w:t>perforant</w:t>
+      </w:r>
+      <w:proofErr w:type="spellEnd"/>
+      <w:r>
+        <w:t xml:space="preserve"> path. Granule cells are the only cell type in the DG that have axons leaving the DG to project to CA3, though contacts are also made onto DG mossy cells in the </w:t>
+      </w:r>
+      <w:proofErr w:type="spellStart"/>
+      <w:r>
+        <w:t>hilus</w:t>
+      </w:r>
+      <w:proofErr w:type="spellEnd"/>
+      <w:r>
+        <w:t xml:space="preserve">. Until recently, it was thought that DG innervation halted at the CA3/CA2 border, but </w:t>
+      </w:r>
+      <w:proofErr w:type="spellStart"/>
+      <w:r>
+        <w:t>optogenetic</w:t>
+      </w:r>
+      <w:proofErr w:type="spellEnd"/>
+      <w:r>
+        <w:t xml:space="preserve"> studies have since found that granule cell mossy fibers also contact neurons </w:t>
       </w:r>
       <w:r>
         <w:lastRenderedPageBreak/>
@@ -5437,7 +5623,15 @@
         <w:fldChar w:fldCharType="end"/>
       </w:r>
       <w:r>
-        <w:t xml:space="preserve">. These features are thought to synergistically support “pattern separation”, or the neural orthogonalization of similar events </w:t>
+        <w:t xml:space="preserve">. These features are thought to synergistically support “pattern separation”, or the neural </w:t>
+      </w:r>
+      <w:proofErr w:type="spellStart"/>
+      <w:r>
+        <w:t>orthogonalization</w:t>
+      </w:r>
+      <w:proofErr w:type="spellEnd"/>
+      <w:r>
+        <w:t xml:space="preserve"> of similar events </w:t>
       </w:r>
       <w:r>
         <w:fldChar w:fldCharType="begin" w:fldLock="1"/>
@@ -5494,11 +5688,11 @@
       <w:pPr>
         <w:pStyle w:val="Heading3"/>
       </w:pPr>
-      <w:bookmarkStart w:id="14" w:name="_Toc535247700"/>
+      <w:bookmarkStart w:id="15" w:name="_Toc535247859"/>
       <w:r>
         <w:t>CA3</w:t>
       </w:r>
-      <w:bookmarkEnd w:id="14"/>
+      <w:bookmarkEnd w:id="15"/>
     </w:p>
     <w:p>
       <w:r>
@@ -5589,7 +5783,23 @@
         <w:tab/>
       </w:r>
       <w:r>
-        <w:t xml:space="preserve">CA3 itself is widely acknowledged to have bountiful excitatory autoassociative connections originating from both ipsilateral and contralateral CA3 (via the hippocampal commissure). This feature is believed to support episodic memory through an autoassociative network possibly involving neuronal sequences </w:t>
+        <w:t xml:space="preserve">CA3 itself is widely acknowledged to have bountiful excitatory </w:t>
+      </w:r>
+      <w:proofErr w:type="spellStart"/>
+      <w:r>
+        <w:t>autoassociative</w:t>
+      </w:r>
+      <w:proofErr w:type="spellEnd"/>
+      <w:r>
+        <w:t xml:space="preserve"> connections originating from both ipsilateral and contralateral CA3 (via the hippocampal commissure). This feature is believed to support episodic memory through an </w:t>
+      </w:r>
+      <w:proofErr w:type="spellStart"/>
+      <w:r>
+        <w:t>autoassociative</w:t>
+      </w:r>
+      <w:proofErr w:type="spellEnd"/>
+      <w:r>
+        <w:t xml:space="preserve"> network possibly involving neuronal sequences </w:t>
       </w:r>
       <w:r>
         <w:fldChar w:fldCharType="begin" w:fldLock="1"/>
@@ -5661,7 +5871,15 @@
         <w:fldChar w:fldCharType="end"/>
       </w:r>
       <w:r>
-        <w:t xml:space="preserve">. Knierim and colleagues have shown that pattern completion occurs in CA3 </w:t>
+        <w:t xml:space="preserve">. </w:t>
+      </w:r>
+      <w:proofErr w:type="spellStart"/>
+      <w:r>
+        <w:t>Knierim</w:t>
+      </w:r>
+      <w:proofErr w:type="spellEnd"/>
+      <w:r>
+        <w:t xml:space="preserve"> and colleagues have shown that pattern completion occurs in CA3 </w:t>
       </w:r>
       <w:r>
         <w:fldChar w:fldCharType="begin" w:fldLock="1"/>
@@ -5799,18 +6017,26 @@
       <w:pPr>
         <w:pStyle w:val="Heading3"/>
       </w:pPr>
-      <w:bookmarkStart w:id="15" w:name="_Toc535247701"/>
+      <w:bookmarkStart w:id="16" w:name="_Toc535247860"/>
       <w:r>
         <w:t>CA1</w:t>
       </w:r>
-      <w:bookmarkEnd w:id="15"/>
+      <w:bookmarkEnd w:id="16"/>
     </w:p>
     <w:p>
       <w:r>
         <w:tab/>
       </w:r>
       <w:r>
-        <w:t xml:space="preserve">The principal cell in CA1 is the pyramidal neuron, which has been extensively studied by the neuroscience field. CA1 pyramidal cells receive input from CA3 Schaffer collaterals as well as ECIII (temporoammonic path) and local inhibitory interneurons. However, a recent study observed a subpopulation of clustered cells in ECII, termed “island” cells, that also sent projections to CA1, onto inhibitory interneurons that regulated ECIII excitatory input </w:t>
+        <w:t>The principal cell in CA1 is the pyramidal neuron, which has been extensively studied by the neuroscience field. CA1 pyramidal cells receive input from CA3 Schaffer collaterals as well as ECIII (</w:t>
+      </w:r>
+      <w:proofErr w:type="spellStart"/>
+      <w:r>
+        <w:t>temporoammonic</w:t>
+      </w:r>
+      <w:proofErr w:type="spellEnd"/>
+      <w:r>
+        <w:t xml:space="preserve"> path) and local inhibitory interneurons. However, a recent study observed a subpopulation of clustered cells in ECII, termed “island” cells, that also sent projections to CA1, onto inhibitory interneurons that regulated ECIII excitatory input </w:t>
       </w:r>
       <w:r>
         <w:fldChar w:fldCharType="begin" w:fldLock="1"/>
@@ -5831,7 +6057,15 @@
         <w:fldChar w:fldCharType="end"/>
       </w:r>
       <w:r>
-        <w:t xml:space="preserve">. Additional monosynaptic inputs come from the nucleus reuniens of the thalamus </w:t>
+        <w:t xml:space="preserve">. Additional monosynaptic inputs come from the nucleus </w:t>
+      </w:r>
+      <w:proofErr w:type="spellStart"/>
+      <w:r>
+        <w:t>reuniens</w:t>
+      </w:r>
+      <w:proofErr w:type="spellEnd"/>
+      <w:r>
+        <w:t xml:space="preserve"> of the thalamus </w:t>
       </w:r>
       <w:r>
         <w:fldChar w:fldCharType="begin" w:fldLock="1"/>
@@ -5980,7 +6214,15 @@
         <w:tab/>
       </w:r>
       <w:r>
-        <w:t xml:space="preserve">In contrast with CA3, CA1 pyramidal cells form very limited connections with themselves. Instead, CA1 is viewed as the primary output region of the hippocampus, with much of its information conveyed to extrahippocampal structures through the subiculum, with which it also has reciprocal connections </w:t>
+        <w:t xml:space="preserve">In contrast with CA3, CA1 pyramidal cells form very limited connections with themselves. Instead, CA1 is viewed as the primary output region of the hippocampus, with much of its information conveyed to </w:t>
+      </w:r>
+      <w:proofErr w:type="spellStart"/>
+      <w:r>
+        <w:t>extrahippocampal</w:t>
+      </w:r>
+      <w:proofErr w:type="spellEnd"/>
+      <w:r>
+        <w:t xml:space="preserve"> structures through the subiculum, with which it also has reciprocal connections </w:t>
       </w:r>
       <w:r>
         <w:fldChar w:fldCharType="begin" w:fldLock="1"/>
@@ -6001,7 +6243,15 @@
         <w:fldChar w:fldCharType="end"/>
       </w:r>
       <w:r>
-        <w:t xml:space="preserve">. Other notable output regions include ECV/VI, retrosplenial cortex </w:t>
+        <w:t xml:space="preserve">. Other notable output regions include ECV/VI, </w:t>
+      </w:r>
+      <w:proofErr w:type="spellStart"/>
+      <w:r>
+        <w:t>retrosplenial</w:t>
+      </w:r>
+      <w:proofErr w:type="spellEnd"/>
+      <w:r>
+        <w:t xml:space="preserve"> cortex </w:t>
       </w:r>
       <w:r>
         <w:fldChar w:fldCharType="begin" w:fldLock="1"/>
@@ -6094,7 +6344,15 @@
     </w:p>
     <w:p>
       <w:r>
-        <w:t xml:space="preserve">The role of CA1 is under active research, and many functions have been ascribed to this highly-studied subregion. Its claim to fame is that it was the region where “place cells” were first discovered </w:t>
+        <w:t xml:space="preserve">The role of CA1 is under active research, and many functions have been ascribed to this highly-studied </w:t>
+      </w:r>
+      <w:proofErr w:type="spellStart"/>
+      <w:r>
+        <w:t>subregion</w:t>
+      </w:r>
+      <w:proofErr w:type="spellEnd"/>
+      <w:r>
+        <w:t xml:space="preserve">. Its claim to fame is that it was the region where “place cells” were first discovered </w:t>
       </w:r>
       <w:r>
         <w:fldChar w:fldCharType="begin" w:fldLock="1"/>
@@ -6261,18 +6519,55 @@
       <w:pPr>
         <w:pStyle w:val="Heading3"/>
       </w:pPr>
-      <w:bookmarkStart w:id="16" w:name="_Toc535247702"/>
-      <w:r>
-        <w:t>Subicular complex</w:t>
-      </w:r>
-      <w:bookmarkEnd w:id="16"/>
+      <w:bookmarkStart w:id="17" w:name="_Toc535247861"/>
+      <w:proofErr w:type="spellStart"/>
+      <w:r>
+        <w:t>Subicular</w:t>
+      </w:r>
+      <w:proofErr w:type="spellEnd"/>
+      <w:r>
+        <w:t xml:space="preserve"> complex</w:t>
+      </w:r>
+      <w:bookmarkEnd w:id="17"/>
     </w:p>
     <w:p>
       <w:r>
         <w:tab/>
       </w:r>
       <w:r>
-        <w:t xml:space="preserve">The subicular complex is comprised of the subiculum, presubiculum (the dorsal aspect being called the postsubiculum), and parasubiculum. CA1 sends a dense, topographical projection to subiculum </w:t>
+        <w:t xml:space="preserve">The </w:t>
+      </w:r>
+      <w:proofErr w:type="spellStart"/>
+      <w:r>
+        <w:t>subicular</w:t>
+      </w:r>
+      <w:proofErr w:type="spellEnd"/>
+      <w:r>
+        <w:t xml:space="preserve"> complex is comprised of the subiculum, </w:t>
+      </w:r>
+      <w:proofErr w:type="spellStart"/>
+      <w:r>
+        <w:t>presubiculum</w:t>
+      </w:r>
+      <w:proofErr w:type="spellEnd"/>
+      <w:r>
+        <w:t xml:space="preserve"> (the dorsal aspect being called the </w:t>
+      </w:r>
+      <w:proofErr w:type="spellStart"/>
+      <w:r>
+        <w:t>postsubiculum</w:t>
+      </w:r>
+      <w:proofErr w:type="spellEnd"/>
+      <w:r>
+        <w:t xml:space="preserve">), and </w:t>
+      </w:r>
+      <w:proofErr w:type="spellStart"/>
+      <w:r>
+        <w:t>parasubiculum</w:t>
+      </w:r>
+      <w:proofErr w:type="spellEnd"/>
+      <w:r>
+        <w:t xml:space="preserve">. CA1 sends a dense, topographical projection to subiculum </w:t>
       </w:r>
       <w:r>
         <w:fldChar w:fldCharType="begin" w:fldLock="1"/>
@@ -6293,7 +6588,23 @@
         <w:fldChar w:fldCharType="end"/>
       </w:r>
       <w:r>
-        <w:t xml:space="preserve">, which then is relayed to ECV, mirroring the CA1-ECV projection. While it has long been thought that this intrahippocampal connection was unidirectional, there has been accumulating evidence that there is also a subiculum-CA1 backprojection </w:t>
+        <w:t xml:space="preserve">, which then is relayed to ECV, mirroring the CA1-ECV projection. While it has long been thought that this </w:t>
+      </w:r>
+      <w:proofErr w:type="spellStart"/>
+      <w:r>
+        <w:t>intrahippocampal</w:t>
+      </w:r>
+      <w:proofErr w:type="spellEnd"/>
+      <w:r>
+        <w:t xml:space="preserve"> connection was unidirectional, there has been accumulating evidence that there is also a subiculum-CA1 </w:t>
+      </w:r>
+      <w:proofErr w:type="spellStart"/>
+      <w:r>
+        <w:t>backprojection</w:t>
+      </w:r>
+      <w:proofErr w:type="spellEnd"/>
+      <w:r>
+        <w:t xml:space="preserve"> </w:t>
       </w:r>
       <w:r>
         <w:fldChar w:fldCharType="begin" w:fldLock="1"/>
@@ -6314,7 +6625,15 @@
         <w:fldChar w:fldCharType="end"/>
       </w:r>
       <w:r>
-        <w:t xml:space="preserve">. The subiculum also sends projections to the pre- and parasubiculum, subcortical regions such as the amygdala </w:t>
+        <w:t xml:space="preserve">. The subiculum also sends projections to the pre- and </w:t>
+      </w:r>
+      <w:proofErr w:type="spellStart"/>
+      <w:r>
+        <w:t>parasubiculum</w:t>
+      </w:r>
+      <w:proofErr w:type="spellEnd"/>
+      <w:r>
+        <w:t xml:space="preserve">, subcortical regions such as the amygdala </w:t>
       </w:r>
       <w:r>
         <w:fldChar w:fldCharType="begin" w:fldLock="1"/>
@@ -6335,7 +6654,15 @@
         <w:fldChar w:fldCharType="end"/>
       </w:r>
       <w:r>
-        <w:t xml:space="preserve">, and numerous neocortical targets, one notable example being the retrosplenial cortex </w:t>
+        <w:t xml:space="preserve">, and numerous neocortical targets, one notable example being the </w:t>
+      </w:r>
+      <w:proofErr w:type="spellStart"/>
+      <w:r>
+        <w:t>retrosplenial</w:t>
+      </w:r>
+      <w:proofErr w:type="spellEnd"/>
+      <w:r>
+        <w:t xml:space="preserve"> cortex </w:t>
       </w:r>
       <w:r>
         <w:fldChar w:fldCharType="begin" w:fldLock="1"/>
@@ -6385,7 +6712,15 @@
         <w:fldChar w:fldCharType="end"/>
       </w:r>
       <w:r>
-        <w:t xml:space="preserve">. On the other hand, there is a respectable amount of literature on the pre- and parasubiculum, most of which focus exclusively on its contributions to spatial navigation via head-direction cells, which were first discovered by Jeffrey Taube in these regions </w:t>
+        <w:t xml:space="preserve">. On the other hand, there is a respectable amount of literature on the pre- and </w:t>
+      </w:r>
+      <w:proofErr w:type="spellStart"/>
+      <w:r>
+        <w:t>parasubiculum</w:t>
+      </w:r>
+      <w:proofErr w:type="spellEnd"/>
+      <w:r>
+        <w:t xml:space="preserve">, most of which focus exclusively on its contributions to spatial navigation via head-direction cells, which were first discovered by Jeffrey Taube in these regions </w:t>
       </w:r>
       <w:r>
         <w:fldChar w:fldCharType="begin" w:fldLock="1"/>
@@ -6413,19 +6748,27 @@
       <w:pPr>
         <w:pStyle w:val="Heading3"/>
       </w:pPr>
-      <w:bookmarkStart w:id="17" w:name="_Toc535247703"/>
+      <w:bookmarkStart w:id="18" w:name="_Toc535247862"/>
       <w:r>
         <w:lastRenderedPageBreak/>
         <w:t>CA2</w:t>
       </w:r>
-      <w:bookmarkEnd w:id="17"/>
+      <w:bookmarkEnd w:id="18"/>
     </w:p>
     <w:p>
       <w:r>
         <w:tab/>
       </w:r>
       <w:r>
-        <w:t xml:space="preserve">CA2 is a small subregion that rests in between CA1 and CA3. It receives bilateral inputs from CA3 </w:t>
+        <w:t xml:space="preserve">CA2 is a small </w:t>
+      </w:r>
+      <w:proofErr w:type="spellStart"/>
+      <w:r>
+        <w:t>subregion</w:t>
+      </w:r>
+      <w:proofErr w:type="spellEnd"/>
+      <w:r>
+        <w:t xml:space="preserve"> that rests in between CA1 and CA3. It receives bilateral inputs from CA3 </w:t>
       </w:r>
       <w:r>
         <w:fldChar w:fldCharType="begin" w:fldLock="1"/>
@@ -6524,7 +6867,15 @@
         <w:fldChar w:fldCharType="end"/>
       </w:r>
       <w:r>
-        <w:t xml:space="preserve">. Extrahippocampal inputs also arise from subcortical areas such as the EC </w:t>
+        <w:t xml:space="preserve">. </w:t>
+      </w:r>
+      <w:proofErr w:type="spellStart"/>
+      <w:r>
+        <w:t>Extrahippocampal</w:t>
+      </w:r>
+      <w:proofErr w:type="spellEnd"/>
+      <w:r>
+        <w:t xml:space="preserve"> inputs also arise from subcortical areas such as the EC </w:t>
       </w:r>
       <w:r>
         <w:fldChar w:fldCharType="begin" w:fldLock="1"/>
@@ -6545,7 +6896,23 @@
         <w:fldChar w:fldCharType="end"/>
       </w:r>
       <w:r>
-        <w:t xml:space="preserve">, hypothalamus, medial septum, diagonal band of Broca, supramammillary nuclei, and median raphe nucleus </w:t>
+        <w:t xml:space="preserve">, hypothalamus, medial septum, diagonal band of </w:t>
+      </w:r>
+      <w:proofErr w:type="spellStart"/>
+      <w:r>
+        <w:t>Broca</w:t>
+      </w:r>
+      <w:proofErr w:type="spellEnd"/>
+      <w:r>
+        <w:t xml:space="preserve">, </w:t>
+      </w:r>
+      <w:proofErr w:type="spellStart"/>
+      <w:r>
+        <w:t>supramammillary</w:t>
+      </w:r>
+      <w:proofErr w:type="spellEnd"/>
+      <w:r>
+        <w:t xml:space="preserve"> nuclei, and median raphe nucleus </w:t>
       </w:r>
       <w:r>
         <w:fldChar w:fldCharType="begin" w:fldLock="1"/>
@@ -6687,12 +7054,12 @@
       <w:pPr>
         <w:pStyle w:val="Heading3"/>
       </w:pPr>
-      <w:bookmarkStart w:id="18" w:name="_Toc535247704"/>
+      <w:bookmarkStart w:id="19" w:name="_Toc535247863"/>
       <w:r>
         <w:lastRenderedPageBreak/>
         <w:t>Medial septum</w:t>
       </w:r>
-      <w:bookmarkEnd w:id="18"/>
+      <w:bookmarkEnd w:id="19"/>
     </w:p>
     <w:p>
       <w:r>
@@ -6720,7 +7087,15 @@
         <w:fldChar w:fldCharType="end"/>
       </w:r>
       <w:r>
-        <w:t xml:space="preserve">. However, recent optogenetic experiments in mice have found evidence for GABAergic and glutamatergic synapses onto both interneurons and pyramidal cells </w:t>
+        <w:t xml:space="preserve">. However, recent </w:t>
+      </w:r>
+      <w:proofErr w:type="spellStart"/>
+      <w:r>
+        <w:t>optogenetic</w:t>
+      </w:r>
+      <w:proofErr w:type="spellEnd"/>
+      <w:r>
+        <w:t xml:space="preserve"> experiments in mice have found evidence for GABAergic and glutamatergic synapses onto both interneurons and pyramidal cells </w:t>
       </w:r>
       <w:r>
         <w:fldChar w:fldCharType="begin" w:fldLock="1"/>
@@ -6841,19 +7216,51 @@
       <w:pPr>
         <w:pStyle w:val="Heading3"/>
       </w:pPr>
-      <w:bookmarkStart w:id="19" w:name="_Toc535247705"/>
+      <w:bookmarkStart w:id="20" w:name="_Toc535247864"/>
       <w:r>
         <w:lastRenderedPageBreak/>
         <w:t>Lateral entorhinal cortex</w:t>
       </w:r>
-      <w:bookmarkEnd w:id="19"/>
+      <w:bookmarkEnd w:id="20"/>
     </w:p>
     <w:p>
       <w:r>
         <w:tab/>
       </w:r>
       <w:r>
-        <w:t xml:space="preserve">The EC can be regarded as the gateway to the hippocampus and the lateral entorhinal cortex (LEC) is a subdivision of the EC that is distinct from the medial entorhinal cortex (MEC) on the basis of cytoarchitecture and connectivity. As a general rule, the EC sends axons bound for hippocampal targets and receives neocortical input at layers I-III, while it receives hippocampal input and delivers neocortical ouputs at layers IV-VI. The LEC has reciprocal connections with the MEC, amygdala, perirhinal cortex, piriform cortex, subicular complex, and CA1, as well as afferents to DG </w:t>
+        <w:t xml:space="preserve">The EC can be regarded as the gateway to the hippocampus and the lateral entorhinal cortex (LEC) is a subdivision of the EC that is distinct from the medial entorhinal cortex (MEC) on the basis of </w:t>
+      </w:r>
+      <w:proofErr w:type="spellStart"/>
+      <w:r>
+        <w:t>cytoarchitecture</w:t>
+      </w:r>
+      <w:proofErr w:type="spellEnd"/>
+      <w:r>
+        <w:t xml:space="preserve"> and connectivity. As a general rule, the EC sends axons bound for hippocampal targets and receives neocortical input at layers I-III, while it receives hippocampal input and delivers neocortical </w:t>
+      </w:r>
+      <w:proofErr w:type="spellStart"/>
+      <w:r>
+        <w:t>ouputs</w:t>
+      </w:r>
+      <w:proofErr w:type="spellEnd"/>
+      <w:r>
+        <w:t xml:space="preserve"> at layers IV-VI. The LEC has reciprocal connections with the MEC, amygdala, </w:t>
+      </w:r>
+      <w:proofErr w:type="spellStart"/>
+      <w:r>
+        <w:t>perirhinal</w:t>
+      </w:r>
+      <w:proofErr w:type="spellEnd"/>
+      <w:r>
+        <w:t xml:space="preserve"> cortex, piriform cortex, </w:t>
+      </w:r>
+      <w:proofErr w:type="spellStart"/>
+      <w:r>
+        <w:t>subicular</w:t>
+      </w:r>
+      <w:proofErr w:type="spellEnd"/>
+      <w:r>
+        <w:t xml:space="preserve"> complex, and CA1, as well as afferents to DG </w:t>
       </w:r>
       <w:r>
         <w:fldChar w:fldCharType="begin" w:fldLock="1"/>
@@ -6953,18 +7360,34 @@
       <w:pPr>
         <w:pStyle w:val="Heading3"/>
       </w:pPr>
-      <w:bookmarkStart w:id="20" w:name="_Toc535247706"/>
+      <w:bookmarkStart w:id="21" w:name="_Toc535247865"/>
       <w:r>
         <w:t>Medial entorhinal cortex</w:t>
       </w:r>
-      <w:bookmarkEnd w:id="20"/>
+      <w:bookmarkEnd w:id="21"/>
     </w:p>
     <w:p>
       <w:r>
         <w:tab/>
       </w:r>
       <w:r>
-        <w:t xml:space="preserve">The medial entorhinal cortex (MEC), in contrast, receives most of its cortical inputs from the postrhinal and piriform cortex, but is also connected with the retrosplenial </w:t>
+        <w:t xml:space="preserve">The medial entorhinal cortex (MEC), in contrast, receives most of its cortical inputs from the </w:t>
+      </w:r>
+      <w:proofErr w:type="spellStart"/>
+      <w:r>
+        <w:t>postrhinal</w:t>
+      </w:r>
+      <w:proofErr w:type="spellEnd"/>
+      <w:r>
+        <w:t xml:space="preserve"> and piriform cortex, but is also connected with the </w:t>
+      </w:r>
+      <w:proofErr w:type="spellStart"/>
+      <w:r>
+        <w:t>retrosplenial</w:t>
+      </w:r>
+      <w:proofErr w:type="spellEnd"/>
+      <w:r>
+        <w:t xml:space="preserve"> </w:t>
       </w:r>
       <w:r>
         <w:lastRenderedPageBreak/>
@@ -7149,12 +7572,12 @@
       <w:pPr>
         <w:pStyle w:val="Heading3"/>
       </w:pPr>
-      <w:bookmarkStart w:id="21" w:name="_Toc535247707"/>
+      <w:bookmarkStart w:id="22" w:name="_Toc535247866"/>
       <w:r>
         <w:lastRenderedPageBreak/>
         <w:t>Amygdala</w:t>
       </w:r>
-      <w:bookmarkEnd w:id="21"/>
+      <w:bookmarkEnd w:id="22"/>
     </w:p>
     <w:p>
       <w:r>
@@ -7203,7 +7626,15 @@
         <w:fldChar w:fldCharType="end"/>
       </w:r>
       <w:r>
-        <w:t xml:space="preserve">. The amygdala’s basolateral nucleus is reciprocally connected with ventral CA1, subiculum, and medial prefrontal cortex (mPFC), as well as the central nucleus of the amygdala </w:t>
+        <w:t>. The amygdala’s basolateral nucleus is reciprocally connected with ventral CA1, subiculum, and medial prefrontal cortex (</w:t>
+      </w:r>
+      <w:proofErr w:type="spellStart"/>
+      <w:r>
+        <w:t>mPFC</w:t>
+      </w:r>
+      <w:proofErr w:type="spellEnd"/>
+      <w:r>
+        <w:t xml:space="preserve">), as well as the central nucleus of the amygdala </w:t>
       </w:r>
       <w:r>
         <w:fldChar w:fldCharType="begin" w:fldLock="1"/>
@@ -7253,7 +7684,39 @@
         <w:tab/>
       </w:r>
       <w:r>
-        <w:t xml:space="preserve">Numerous mechanisms may be responsible for fear expression and extinction (decrease in fear expression), which involve amygdalar circuitry as well as interactions with other structures such as the medial prefrontal cortex and the ventral hippocampus. Locally, amygdalar microcircuitry is highly dependent on inhibitory and disinhibitory control of projection neurons via interneurons, which also modulate plasticity on their postsynaptic targets </w:t>
+        <w:t xml:space="preserve">Numerous mechanisms may be responsible for fear expression and extinction (decrease in fear expression), which involve </w:t>
+      </w:r>
+      <w:proofErr w:type="spellStart"/>
+      <w:r>
+        <w:t>amygdalar</w:t>
+      </w:r>
+      <w:proofErr w:type="spellEnd"/>
+      <w:r>
+        <w:t xml:space="preserve"> circuitry as well as interactions with other structures such as the medial prefrontal cortex and the ventral hippocampus. Locally, </w:t>
+      </w:r>
+      <w:proofErr w:type="spellStart"/>
+      <w:r>
+        <w:t>amygdalar</w:t>
+      </w:r>
+      <w:proofErr w:type="spellEnd"/>
+      <w:r>
+        <w:t xml:space="preserve"> </w:t>
+      </w:r>
+      <w:proofErr w:type="spellStart"/>
+      <w:r>
+        <w:t>microcircuitry</w:t>
+      </w:r>
+      <w:proofErr w:type="spellEnd"/>
+      <w:r>
+        <w:t xml:space="preserve"> is highly dependent on inhibitory and </w:t>
+      </w:r>
+      <w:proofErr w:type="spellStart"/>
+      <w:r>
+        <w:t>disinhibitory</w:t>
+      </w:r>
+      <w:proofErr w:type="spellEnd"/>
+      <w:r>
+        <w:t xml:space="preserve"> control of projection neurons via interneurons, which also modulate plasticity on their postsynaptic targets </w:t>
       </w:r>
       <w:r>
         <w:fldChar w:fldCharType="begin" w:fldLock="1"/>
@@ -7274,7 +7737,23 @@
         <w:fldChar w:fldCharType="end"/>
       </w:r>
       <w:r>
-        <w:t xml:space="preserve">. Specific projection neurons in the amygdala drive fear expression, and perisomatic inhibition by parvalbumin (PV)-expressing interneurons are important for regulating which neurons are assigned this role </w:t>
+        <w:t xml:space="preserve">. Specific projection neurons in the amygdala drive fear expression, and </w:t>
+      </w:r>
+      <w:proofErr w:type="spellStart"/>
+      <w:r>
+        <w:t>perisomatic</w:t>
+      </w:r>
+      <w:proofErr w:type="spellEnd"/>
+      <w:r>
+        <w:t xml:space="preserve"> inhibition by </w:t>
+      </w:r>
+      <w:proofErr w:type="spellStart"/>
+      <w:r>
+        <w:t>parvalbumin</w:t>
+      </w:r>
+      <w:proofErr w:type="spellEnd"/>
+      <w:r>
+        <w:t xml:space="preserve"> (PV)-expressing interneurons are important for regulating which neurons are assigned this role </w:t>
       </w:r>
       <w:r>
         <w:fldChar w:fldCharType="begin" w:fldLock="1"/>
@@ -7301,7 +7780,23 @@
     <w:p>
       <w:r>
         <w:lastRenderedPageBreak/>
-        <w:t xml:space="preserve">In addition to local circuitry, oscillatory dynamics between the amygdala and mPFC/ventral CA1 also influence fear-associated behavior. The amygdala exhibits a theta rhythm similar to that of the hippocampus, and hippocampal-amygdalar theta synchrony has been shown to be important for communication between these two regions and consequent freezing behavior </w:t>
+        <w:t xml:space="preserve">In addition to local circuitry, oscillatory dynamics between the amygdala and </w:t>
+      </w:r>
+      <w:proofErr w:type="spellStart"/>
+      <w:r>
+        <w:t>mPFC</w:t>
+      </w:r>
+      <w:proofErr w:type="spellEnd"/>
+      <w:r>
+        <w:t>/ventral CA1 also influence fear-associated behavior. The amygdala exhibits a theta rhythm similar to that of the hippocampus, and hippocampal-</w:t>
+      </w:r>
+      <w:proofErr w:type="spellStart"/>
+      <w:r>
+        <w:t>amygdalar</w:t>
+      </w:r>
+      <w:proofErr w:type="spellEnd"/>
+      <w:r>
+        <w:t xml:space="preserve"> theta synchrony has been shown to be important for communication between these two regions and consequent freezing behavior </w:t>
       </w:r>
       <w:r>
         <w:fldChar w:fldCharType="begin" w:fldLock="1"/>
@@ -7322,7 +7817,15 @@
         <w:fldChar w:fldCharType="end"/>
       </w:r>
       <w:r>
-        <w:t xml:space="preserve">. Theta entrainment between mPFC and amygdala is also predictive of discrimination between averse and safe environments </w:t>
+        <w:t xml:space="preserve">. Theta entrainment between </w:t>
+      </w:r>
+      <w:proofErr w:type="spellStart"/>
+      <w:r>
+        <w:t>mPFC</w:t>
+      </w:r>
+      <w:proofErr w:type="spellEnd"/>
+      <w:r>
+        <w:t xml:space="preserve"> and amygdala is also predictive of discrimination between averse and safe environments </w:t>
       </w:r>
       <w:r>
         <w:fldChar w:fldCharType="begin" w:fldLock="1"/>
@@ -7343,7 +7846,39 @@
         <w:fldChar w:fldCharType="end"/>
       </w:r>
       <w:r>
-        <w:t xml:space="preserve">, though there is an important distinction between two subregions of the mPFC, infralimbic (IL) and prelimbic cortex (PL) </w:t>
+        <w:t xml:space="preserve">, though there is an important distinction between two </w:t>
+      </w:r>
+      <w:proofErr w:type="spellStart"/>
+      <w:r>
+        <w:t>subregions</w:t>
+      </w:r>
+      <w:proofErr w:type="spellEnd"/>
+      <w:r>
+        <w:t xml:space="preserve"> of the </w:t>
+      </w:r>
+      <w:proofErr w:type="spellStart"/>
+      <w:r>
+        <w:t>mPFC</w:t>
+      </w:r>
+      <w:proofErr w:type="spellEnd"/>
+      <w:r>
+        <w:t xml:space="preserve">, </w:t>
+      </w:r>
+      <w:proofErr w:type="spellStart"/>
+      <w:r>
+        <w:t>infralimbic</w:t>
+      </w:r>
+      <w:proofErr w:type="spellEnd"/>
+      <w:r>
+        <w:t xml:space="preserve"> (IL) and </w:t>
+      </w:r>
+      <w:proofErr w:type="spellStart"/>
+      <w:r>
+        <w:t>prelimbic</w:t>
+      </w:r>
+      <w:proofErr w:type="spellEnd"/>
+      <w:r>
+        <w:t xml:space="preserve"> cortex (PL) </w:t>
       </w:r>
       <w:r>
         <w:fldChar w:fldCharType="begin" w:fldLock="1"/>
@@ -7372,11 +7907,11 @@
       <w:pPr>
         <w:pStyle w:val="Heading2"/>
       </w:pPr>
-      <w:bookmarkStart w:id="22" w:name="_Toc535247708"/>
+      <w:bookmarkStart w:id="23" w:name="_Toc535247867"/>
       <w:r>
         <w:t>Hippocampal function</w:t>
       </w:r>
-      <w:bookmarkEnd w:id="22"/>
+      <w:bookmarkEnd w:id="23"/>
     </w:p>
     <w:p>
       <w:r>
@@ -7425,7 +7960,15 @@
         <w:fldChar w:fldCharType="end"/>
       </w:r>
       <w:r>
-        <w:t xml:space="preserve">. In the spatial navigation view, place cells identify spatial locations within an allocentric reference frame, overlaid on a Euclidean coordinate system provided by entorhinal grid </w:t>
+        <w:t xml:space="preserve">. In the spatial navigation view, place cells identify spatial locations within an </w:t>
+      </w:r>
+      <w:proofErr w:type="spellStart"/>
+      <w:r>
+        <w:t>allocentric</w:t>
+      </w:r>
+      <w:proofErr w:type="spellEnd"/>
+      <w:r>
+        <w:t xml:space="preserve"> reference frame, overlaid on a Euclidean coordinate system provided by entorhinal grid </w:t>
       </w:r>
       <w:r>
         <w:lastRenderedPageBreak/>
@@ -7450,7 +7993,15 @@
         <w:fldChar w:fldCharType="end"/>
       </w:r>
       <w:r>
-        <w:t xml:space="preserve">. However, this mechanism could be extrapolated and generalized to nonspatial features as well. Rather than representing strictly spatial location, neurons in the hippocampus could also model spatiotemporally-related events </w:t>
+        <w:t xml:space="preserve">. However, this mechanism could be extrapolated and generalized to </w:t>
+      </w:r>
+      <w:proofErr w:type="spellStart"/>
+      <w:r>
+        <w:t>nonspatial</w:t>
+      </w:r>
+      <w:proofErr w:type="spellEnd"/>
+      <w:r>
+        <w:t xml:space="preserve"> features as well. Rather than representing strictly spatial location, neurons in the hippocampus could also model spatiotemporally-related events </w:t>
       </w:r>
       <w:r>
         <w:fldChar w:fldCharType="begin" w:fldLock="1"/>
@@ -7506,18 +8057,34 @@
       <w:pPr>
         <w:pStyle w:val="Heading3"/>
       </w:pPr>
-      <w:bookmarkStart w:id="23" w:name="_Toc535247709"/>
-      <w:r>
-        <w:t>Place cells and allocentric spatial representation</w:t>
-      </w:r>
-      <w:bookmarkEnd w:id="23"/>
+      <w:bookmarkStart w:id="24" w:name="_Toc535247868"/>
+      <w:r>
+        <w:t xml:space="preserve">Place cells and </w:t>
+      </w:r>
+      <w:proofErr w:type="spellStart"/>
+      <w:r>
+        <w:t>allocentric</w:t>
+      </w:r>
+      <w:proofErr w:type="spellEnd"/>
+      <w:r>
+        <w:t xml:space="preserve"> spatial representation</w:t>
+      </w:r>
+      <w:bookmarkEnd w:id="24"/>
     </w:p>
     <w:p>
       <w:r>
         <w:tab/>
       </w:r>
       <w:r>
-        <w:t xml:space="preserve">Edward Tolman first proposed the idea of a “cognitive map” when he discovered that rats are able to use a global representation of a maze to navigate via shortcuts </w:t>
+        <w:t xml:space="preserve">Edward </w:t>
+      </w:r>
+      <w:proofErr w:type="spellStart"/>
+      <w:r>
+        <w:t>Tolman</w:t>
+      </w:r>
+      <w:proofErr w:type="spellEnd"/>
+      <w:r>
+        <w:t xml:space="preserve"> first proposed the idea of a “cognitive map” when he discovered that rats are able to use a global representation of a maze to navigate via shortcuts </w:t>
       </w:r>
       <w:r>
         <w:fldChar w:fldCharType="begin" w:fldLock="1"/>
@@ -7538,7 +8105,15 @@
         <w:fldChar w:fldCharType="end"/>
       </w:r>
       <w:r>
-        <w:t xml:space="preserve">. However, at the time, there was no indication that the brain was capable of producing any such representation. Decades later, hippocampal place cells were found to exhibit spatial selectivity in a fixed environment, thus providing Tolman with the neural substrate supporting his idea of a cognitive map </w:t>
+        <w:t xml:space="preserve">. However, at the time, there was no indication that the brain was capable of producing any such representation. Decades later, hippocampal place cells were found to exhibit spatial selectivity in a fixed environment, thus providing </w:t>
+      </w:r>
+      <w:proofErr w:type="spellStart"/>
+      <w:r>
+        <w:t>Tolman</w:t>
+      </w:r>
+      <w:proofErr w:type="spellEnd"/>
+      <w:r>
+        <w:t xml:space="preserve"> with the neural substrate supporting his idea of a cognitive map </w:t>
       </w:r>
       <w:r>
         <w:fldChar w:fldCharType="begin" w:fldLock="1"/>
@@ -7971,11 +8546,11 @@
       <w:pPr>
         <w:pStyle w:val="Heading3"/>
       </w:pPr>
-      <w:bookmarkStart w:id="24" w:name="_Toc535247710"/>
+      <w:bookmarkStart w:id="25" w:name="_Toc535247869"/>
       <w:r>
         <w:t>Theta sequences</w:t>
       </w:r>
-      <w:bookmarkEnd w:id="24"/>
+      <w:bookmarkEnd w:id="25"/>
     </w:p>
     <w:p>
       <w:r>
@@ -8184,7 +8759,15 @@
       </w:r>
       <w:r>
         <w:lastRenderedPageBreak/>
-        <w:t xml:space="preserve">bound together via Hebbian plasticity over learning </w:t>
+        <w:t xml:space="preserve">bound together via </w:t>
+      </w:r>
+      <w:proofErr w:type="spellStart"/>
+      <w:r>
+        <w:t>Hebbian</w:t>
+      </w:r>
+      <w:proofErr w:type="spellEnd"/>
+      <w:r>
+        <w:t xml:space="preserve"> plasticity over learning </w:t>
       </w:r>
       <w:r>
         <w:fldChar w:fldCharType="begin" w:fldLock="1"/>
@@ -8333,7 +8916,15 @@
         <w:t>activity</w:t>
       </w:r>
       <w:r>
-        <w:t xml:space="preserve"> of cell assembly sequences outside of the spatial domain. During stationary running, where spatial input is fixed, cells with temporally-locked firing fields during the run still phase precess </w:t>
+        <w:t xml:space="preserve"> of cell assembly sequences outside of the spatial domain. During stationary running, where spatial input is fixed, cells with temporally-locked firing fields during the run still phase </w:t>
+      </w:r>
+      <w:proofErr w:type="spellStart"/>
+      <w:r>
+        <w:t>precess</w:t>
+      </w:r>
+      <w:proofErr w:type="spellEnd"/>
+      <w:r>
+        <w:t xml:space="preserve"> </w:t>
       </w:r>
       <w:r>
         <w:fldChar w:fldCharType="begin" w:fldLock="1"/>
@@ -8430,12 +9021,12 @@
       <w:pPr>
         <w:pStyle w:val="Heading3"/>
       </w:pPr>
-      <w:bookmarkStart w:id="25" w:name="_Toc535247711"/>
+      <w:bookmarkStart w:id="26" w:name="_Toc535247870"/>
       <w:r>
         <w:lastRenderedPageBreak/>
         <w:t>Replay events</w:t>
       </w:r>
-      <w:bookmarkEnd w:id="25"/>
+      <w:bookmarkEnd w:id="26"/>
     </w:p>
     <w:p>
       <w:r>
@@ -8528,7 +9119,15 @@
         <w:t>20</w:t>
       </w:r>
       <w:r>
-        <w:t xml:space="preserve"> ms), recurring sequences during SWS SPW-Rs that mirrored their activity during active wakefulness </w:t>
+        <w:t xml:space="preserve"> </w:t>
+      </w:r>
+      <w:proofErr w:type="spellStart"/>
+      <w:r>
+        <w:t>ms</w:t>
+      </w:r>
+      <w:proofErr w:type="spellEnd"/>
+      <w:r>
+        <w:t xml:space="preserve">), recurring sequences during SWS SPW-Rs that mirrored their activity during active wakefulness </w:t>
       </w:r>
       <w:r>
         <w:fldChar w:fldCharType="begin" w:fldLock="1"/>
@@ -8574,7 +9173,15 @@
         <w:fldChar w:fldCharType="end"/>
       </w:r>
       <w:r>
-        <w:t xml:space="preserve">. Reverse replay is not to be confused with “preplay”, which is the phenomenon of hippocampal neurons firing in a preconfigured order, pre-experience, and later firing in a similar order within place cell sequences for future experiences </w:t>
+        <w:t>. Reverse replay is not to be confused with “</w:t>
+      </w:r>
+      <w:proofErr w:type="spellStart"/>
+      <w:r>
+        <w:t>preplay</w:t>
+      </w:r>
+      <w:proofErr w:type="spellEnd"/>
+      <w:r>
+        <w:t xml:space="preserve">”, which is the phenomenon of hippocampal neurons firing in a preconfigured order, pre-experience, and later firing in a similar order within place cell sequences for future experiences </w:t>
       </w:r>
       <w:r>
         <w:fldChar w:fldCharType="begin" w:fldLock="1"/>
@@ -8695,11 +9302,11 @@
       <w:pPr>
         <w:pStyle w:val="Heading3"/>
       </w:pPr>
-      <w:bookmarkStart w:id="26" w:name="_Toc535247712"/>
+      <w:bookmarkStart w:id="27" w:name="_Toc535247871"/>
       <w:r>
         <w:t>Behavioral-timescale temporal sequences</w:t>
       </w:r>
-      <w:bookmarkEnd w:id="26"/>
+      <w:bookmarkEnd w:id="27"/>
     </w:p>
     <w:p>
       <w:r>
@@ -9398,8 +10005,13 @@
       <w:r>
         <w:t xml:space="preserve">other experiments have inhibited upstream structures, resulting in behavioral deficits and disrupted CA1 sequences. </w:t>
       </w:r>
-      <w:r>
-        <w:t xml:space="preserve">Muscimol inactivation of medial septum disrupts theta sequence generation, CA1 time cell sequences, and behavior in a delayed spatial alternation task </w:t>
+      <w:proofErr w:type="spellStart"/>
+      <w:r>
+        <w:t>Muscimol</w:t>
+      </w:r>
+      <w:proofErr w:type="spellEnd"/>
+      <w:r>
+        <w:t xml:space="preserve"> inactivation of medial septum disrupts theta sequence generation, CA1 time cell sequences, and behavior in a delayed spatial alternation task </w:t>
       </w:r>
       <w:r>
         <w:fldChar w:fldCharType="begin" w:fldLock="1"/>
@@ -9426,7 +10038,15 @@
         <w:t>Additionally</w:t>
       </w:r>
       <w:r>
-        <w:t xml:space="preserve">, optogenetic inhibition of MEC produces similar results </w:t>
+        <w:t xml:space="preserve">, </w:t>
+      </w:r>
+      <w:proofErr w:type="spellStart"/>
+      <w:r>
+        <w:t>optogenetic</w:t>
+      </w:r>
+      <w:proofErr w:type="spellEnd"/>
+      <w:r>
+        <w:t xml:space="preserve"> inhibition of MEC produces similar results </w:t>
       </w:r>
       <w:r>
         <w:fldChar w:fldCharType="begin" w:fldLock="1"/>
@@ -9474,7 +10094,11 @@
         <w:t xml:space="preserve"> which CA1</w:t>
       </w:r>
       <w:r>
-        <w:t xml:space="preserve"> may be inheriting via the tempo</w:t>
+        <w:t xml:space="preserve"> may be inheriting via the </w:t>
+      </w:r>
+      <w:proofErr w:type="spellStart"/>
+      <w:r>
+        <w:t>tempo</w:t>
       </w:r>
       <w:r>
         <w:t>r</w:t>
@@ -9483,10 +10107,22 @@
         <w:t>o</w:t>
       </w:r>
       <w:r>
-        <w:t xml:space="preserve">ammonic pathway. </w:t>
-      </w:r>
-      <w:r>
-        <w:t xml:space="preserve">With the advent of holographically-guided optical stimulation </w:t>
+        <w:t>ammonic</w:t>
+      </w:r>
+      <w:proofErr w:type="spellEnd"/>
+      <w:r>
+        <w:t xml:space="preserve"> pathway. </w:t>
+      </w:r>
+      <w:r>
+        <w:t xml:space="preserve">With the advent of </w:t>
+      </w:r>
+      <w:proofErr w:type="spellStart"/>
+      <w:r>
+        <w:t>holographically</w:t>
+      </w:r>
+      <w:proofErr w:type="spellEnd"/>
+      <w:r>
+        <w:t xml:space="preserve">-guided optical stimulation </w:t>
       </w:r>
       <w:r>
         <w:fldChar w:fldCharType="begin" w:fldLock="1"/>
@@ -9521,11 +10157,11 @@
       <w:pPr>
         <w:pStyle w:val="Heading3"/>
       </w:pPr>
-      <w:bookmarkStart w:id="27" w:name="_Toc535247713"/>
+      <w:bookmarkStart w:id="28" w:name="_Toc535247872"/>
       <w:r>
         <w:t>Population “drift” and instability</w:t>
       </w:r>
-      <w:bookmarkEnd w:id="27"/>
+      <w:bookmarkEnd w:id="28"/>
     </w:p>
     <w:p>
       <w:pPr>
@@ -9558,8 +10194,8 @@
           <w:szCs w:val="20"/>
         </w:rPr>
       </w:pPr>
-      <w:bookmarkStart w:id="28" w:name="_Toc238880464"/>
-      <w:bookmarkStart w:id="29" w:name="_Toc245270405"/>
+      <w:bookmarkStart w:id="29" w:name="_Toc238880464"/>
+      <w:bookmarkStart w:id="30" w:name="_Toc245270405"/>
       <w:r>
         <w:rPr>
           <w:sz w:val="20"/>
@@ -9567,8 +10203,8 @@
         </w:rPr>
         <w:t>Placeholder for the first figure.</w:t>
       </w:r>
-      <w:bookmarkEnd w:id="28"/>
       <w:bookmarkEnd w:id="29"/>
+      <w:bookmarkEnd w:id="30"/>
     </w:p>
     <w:p>
       <w:pPr>
@@ -9597,12 +10233,12 @@
       <w:pPr>
         <w:pStyle w:val="Heading1"/>
       </w:pPr>
-      <w:bookmarkStart w:id="30" w:name="_Toc535247714"/>
+      <w:bookmarkStart w:id="31" w:name="_Toc535247873"/>
       <w:r>
         <w:lastRenderedPageBreak/>
         <w:t>CHAPTER TWO</w:t>
       </w:r>
-      <w:bookmarkEnd w:id="30"/>
+      <w:bookmarkEnd w:id="31"/>
     </w:p>
     <w:p>
       <w:pPr>
@@ -10015,12 +10651,20 @@
         </w:rPr>
         <w:t xml:space="preserve">The </w:t>
       </w:r>
+      <w:proofErr w:type="gramStart"/>
       <w:r>
         <w:rPr>
           <w:rFonts w:cs="Times New Roman"/>
         </w:rPr>
         <w:lastRenderedPageBreak/>
-        <w:t>profound text of my dissertation goes here.</w:t>
+        <w:t>profound</w:t>
+      </w:r>
+      <w:proofErr w:type="gramEnd"/>
+      <w:r>
+        <w:rPr>
+          <w:rFonts w:cs="Times New Roman"/>
+        </w:rPr>
+        <w:t xml:space="preserve"> text of my dissertation goes here.</w:t>
       </w:r>
       <w:r>
         <w:rPr>
@@ -10375,12 +11019,12 @@
       <w:pPr>
         <w:pStyle w:val="Heading1"/>
       </w:pPr>
-      <w:bookmarkStart w:id="31" w:name="_Toc535247715"/>
+      <w:bookmarkStart w:id="32" w:name="_Toc535247874"/>
       <w:r>
         <w:lastRenderedPageBreak/>
         <w:t>CHAPTER THREE</w:t>
       </w:r>
-      <w:bookmarkEnd w:id="31"/>
+      <w:bookmarkEnd w:id="32"/>
     </w:p>
     <w:p>
       <w:pPr>
@@ -10461,7 +11105,7 @@
           <w:szCs w:val="20"/>
         </w:rPr>
       </w:pPr>
-      <w:bookmarkStart w:id="32" w:name="_Toc245270440"/>
+      <w:bookmarkStart w:id="33" w:name="_Toc245270440"/>
       <w:r>
         <w:rPr>
           <w:sz w:val="20"/>
@@ -10469,7 +11113,7 @@
         </w:rPr>
         <w:t>Placeholder for the first illustration</w:t>
       </w:r>
-      <w:bookmarkEnd w:id="32"/>
+      <w:bookmarkEnd w:id="33"/>
     </w:p>
     <w:p>
       <w:pPr>
@@ -10514,14 +11158,12 @@
       <w:pPr>
         <w:pStyle w:val="Heading1"/>
       </w:pPr>
-      <w:bookmarkStart w:id="33" w:name="_Toc535247716"/>
-      <w:bookmarkStart w:id="34" w:name="_GoBack"/>
-      <w:bookmarkEnd w:id="34"/>
+      <w:bookmarkStart w:id="34" w:name="_Toc535247875"/>
       <w:r>
         <w:lastRenderedPageBreak/>
         <w:t>APPENDIX</w:t>
       </w:r>
-      <w:bookmarkEnd w:id="33"/>
+      <w:bookmarkEnd w:id="34"/>
     </w:p>
     <w:p>
       <w:pPr>
@@ -15685,7 +16327,7 @@
       <w:pPr>
         <w:pStyle w:val="Heading1"/>
       </w:pPr>
-      <w:bookmarkStart w:id="35" w:name="_Toc535247717"/>
+      <w:bookmarkStart w:id="35" w:name="_Toc535247876"/>
       <w:r>
         <w:lastRenderedPageBreak/>
         <w:t>CURRICULUM VITAE</w:t>
@@ -15815,7 +16457,7 @@
         <w:rFonts w:cs="Times New Roman"/>
         <w:noProof/>
       </w:rPr>
-      <w:t>xv</w:t>
+      <w:t>xiii</w:t>
     </w:r>
     <w:r>
       <w:rPr>
@@ -15958,7 +16600,7 @@
         <w:rFonts w:cs="Times New Roman"/>
         <w:noProof/>
       </w:rPr>
-      <w:t>21</w:t>
+      <w:t>6</w:t>
     </w:r>
     <w:r>
       <w:rPr>
@@ -18291,7 +18933,7 @@
 </file>
 
 <file path=customXml/itemProps1.xml><?xml version="1.0" encoding="utf-8"?>
-<ds:datastoreItem xmlns:ds="http://schemas.openxmlformats.org/officeDocument/2006/customXml" ds:itemID="{D06F8591-A526-41E8-B922-9F306956BDC7}">
+<ds:datastoreItem xmlns:ds="http://schemas.openxmlformats.org/officeDocument/2006/customXml" ds:itemID="{541E6CE8-E0D4-4B28-80AE-BE44D33B62E4}">
   <ds:schemaRefs>
     <ds:schemaRef ds:uri="http://schemas.openxmlformats.org/officeDocument/2006/bibliography"/>
   </ds:schemaRefs>

</xml_diff>